<commit_message>
remesured specificatoins for 3mL
</commit_message>
<xml_diff>
--- a/3 mL micropipette specifications.docx
+++ b/3 mL micropipette specifications.docx
@@ -502,10 +502,10 @@
         <w:t>The 3mL Syringe Micropipette can dispense up to 1.1mL of liquid. It can be adjusted to an</w:t>
       </w:r>
       <w:r>
-        <w:t>y value between 0.4</w:t>
+        <w:t>y value between 0.0m</w:t>
       </w:r>
       <w:r>
-        <w:t>mL to 1.1mL.</w:t>
+        <w:t>L to 1.1mL.</w:t>
       </w:r>
     </w:p>
     <w:p>
@@ -521,15 +521,10 @@
         <w:t xml:space="preserve"> and</w:t>
       </w:r>
       <w:r>
-        <w:t xml:space="preserve"> the screw at its lowest value reads 1.1mL.</w:t>
-      </w:r>
-    </w:p>
-    <w:p>
-      <w:r>
-        <w:t xml:space="preserve">When the plunger is released and the screw at its </w:t>
+        <w:t xml:space="preserve"> the scr</w:t>
       </w:r>
       <w:r>
-        <w:t>highest value reads 1.8</w:t>
+        <w:t>ew at its lowest value reads 0.7</w:t>
       </w:r>
       <w:r>
         <w:t>mL.</w:t>
@@ -537,10 +532,21 @@
     </w:p>
     <w:p>
       <w:r>
-        <w:t>Thus this micropipette can dispense amounts as low as 0.4mL and amounts as high as 1.1mL. Any value in between can be adjusted to 0.1mL.</w:t>
+        <w:t>When the plunger is released and the screw at its highest value reads 1.8mL.</w:t>
+      </w:r>
+    </w:p>
+    <w:p>
+      <w:r>
+        <w:t>Thus this micropipette ca</w:t>
+      </w:r>
+      <w:r>
+        <w:t>n dispense amounts as low as 0.0</w:t>
       </w:r>
       <w:bookmarkStart w:id="0" w:name="_GoBack"/>
       <w:bookmarkEnd w:id="0"/>
+      <w:r>
+        <w:t>mL and amounts as high as 1.1mL. Any value in between can be adjusted to 0.1mL.</w:t>
+      </w:r>
     </w:p>
     <w:p/>
     <w:sectPr>

</xml_diff>